<commit_message>
update diagram and documentation
</commit_message>
<xml_diff>
--- a/Documentation/Doc.docx
+++ b/Documentation/Doc.docx
@@ -43,25 +43,7 @@
           <w:sz w:val="32"/>
           <w:szCs w:val="32"/>
         </w:rPr>
-        <w:t>IDENTIFIER_REGEX = "[a-</w:t>
-      </w:r>
-      <w:proofErr w:type="gramStart"/>
-      <w:r>
-        <w:rPr>
-          <w:rFonts w:ascii="Times New Roman" w:hAnsi="Times New Roman" w:cs="Times New Roman"/>
-          <w:sz w:val="32"/>
-          <w:szCs w:val="32"/>
-        </w:rPr>
-        <w:t>z]+</w:t>
-      </w:r>
-      <w:proofErr w:type="gramEnd"/>
-      <w:r>
-        <w:rPr>
-          <w:rFonts w:ascii="Times New Roman" w:hAnsi="Times New Roman" w:cs="Times New Roman"/>
-          <w:sz w:val="32"/>
-          <w:szCs w:val="32"/>
-        </w:rPr>
-        <w:t>[0-9]{0,1}";</w:t>
+        <w:t>IDENTIFIER_REGEX = "[a-z]+[0-9]{0,1}";</w:t>
       </w:r>
     </w:p>
     <w:p>
@@ -101,25 +83,7 @@
           <w:sz w:val="32"/>
           <w:szCs w:val="32"/>
         </w:rPr>
-        <w:t>INTEGER_REGEX = "0</w:t>
-      </w:r>
-      <w:proofErr w:type="gramStart"/>
-      <w:r>
-        <w:rPr>
-          <w:rFonts w:ascii="Times New Roman" w:hAnsi="Times New Roman" w:cs="Times New Roman"/>
-          <w:sz w:val="32"/>
-          <w:szCs w:val="32"/>
-        </w:rPr>
-        <w:t>|(</w:t>
-      </w:r>
-      <w:proofErr w:type="gramEnd"/>
-      <w:r>
-        <w:rPr>
-          <w:rFonts w:ascii="Times New Roman" w:hAnsi="Times New Roman" w:cs="Times New Roman"/>
-          <w:sz w:val="32"/>
-          <w:szCs w:val="32"/>
-        </w:rPr>
-        <w:t>?!0)[+-]{0,1}[1-9]+[0-9]*"</w:t>
+        <w:t>INTEGER_REGEX = "0|(?!0)[+-]{0,1}[1-9]+[0-9]*"</w:t>
       </w:r>
     </w:p>
     <w:p>
@@ -263,23 +227,13 @@
           <w:szCs w:val="32"/>
         </w:rPr>
       </w:pPr>
-      <w:proofErr w:type="gramStart"/>
-      <w:r>
-        <w:rPr>
-          <w:rFonts w:ascii="Times New Roman" w:hAnsi="Times New Roman" w:cs="Times New Roman"/>
-          <w:sz w:val="32"/>
-          <w:szCs w:val="32"/>
-        </w:rPr>
-        <w:t>‘ followed</w:t>
-      </w:r>
-      <w:proofErr w:type="gramEnd"/>
-      <w:r>
-        <w:rPr>
-          <w:rFonts w:ascii="Times New Roman" w:hAnsi="Times New Roman" w:cs="Times New Roman"/>
-          <w:sz w:val="32"/>
-          <w:szCs w:val="32"/>
-        </w:rPr>
-        <w:t xml:space="preserve"> by</w:t>
+      <w:r>
+        <w:rPr>
+          <w:rFonts w:ascii="Times New Roman" w:hAnsi="Times New Roman" w:cs="Times New Roman"/>
+          <w:sz w:val="32"/>
+          <w:szCs w:val="32"/>
+        </w:rPr>
+        <w:t>‘ followed by</w:t>
       </w:r>
     </w:p>
     <w:p>
@@ -317,7 +271,6 @@
           <w:szCs w:val="32"/>
         </w:rPr>
       </w:pPr>
-      <w:proofErr w:type="gramStart"/>
       <w:r>
         <w:rPr>
           <w:rFonts w:ascii="Times New Roman" w:hAnsi="Times New Roman" w:cs="Times New Roman"/>
@@ -326,38 +279,27 @@
         </w:rPr>
         <w:t>‘ or</w:t>
       </w:r>
-      <w:proofErr w:type="gramEnd"/>
-    </w:p>
-    <w:p>
-      <w:pPr>
-        <w:pStyle w:val="ListParagraph"/>
-        <w:numPr>
-          <w:ilvl w:val="0"/>
-          <w:numId w:val="1"/>
-        </w:numPr>
-        <w:rPr>
-          <w:rFonts w:ascii="Times New Roman" w:hAnsi="Times New Roman" w:cs="Times New Roman"/>
-          <w:sz w:val="32"/>
-          <w:szCs w:val="32"/>
-        </w:rPr>
-      </w:pPr>
-      <w:proofErr w:type="gramStart"/>
-      <w:r>
-        <w:rPr>
-          <w:rFonts w:ascii="Times New Roman" w:hAnsi="Times New Roman" w:cs="Times New Roman"/>
-          <w:sz w:val="32"/>
-          <w:szCs w:val="32"/>
-        </w:rPr>
-        <w:t>‘ followed</w:t>
-      </w:r>
-      <w:proofErr w:type="gramEnd"/>
-      <w:r>
-        <w:rPr>
-          <w:rFonts w:ascii="Times New Roman" w:hAnsi="Times New Roman" w:cs="Times New Roman"/>
-          <w:sz w:val="32"/>
-          <w:szCs w:val="32"/>
-        </w:rPr>
-        <w:t xml:space="preserve"> by</w:t>
+    </w:p>
+    <w:p>
+      <w:pPr>
+        <w:pStyle w:val="ListParagraph"/>
+        <w:numPr>
+          <w:ilvl w:val="0"/>
+          <w:numId w:val="1"/>
+        </w:numPr>
+        <w:rPr>
+          <w:rFonts w:ascii="Times New Roman" w:hAnsi="Times New Roman" w:cs="Times New Roman"/>
+          <w:sz w:val="32"/>
+          <w:szCs w:val="32"/>
+        </w:rPr>
+      </w:pPr>
+      <w:r>
+        <w:rPr>
+          <w:rFonts w:ascii="Times New Roman" w:hAnsi="Times New Roman" w:cs="Times New Roman"/>
+          <w:sz w:val="32"/>
+          <w:szCs w:val="32"/>
+        </w:rPr>
+        <w:t>‘ followed by</w:t>
       </w:r>
       <w:r>
         <w:rPr>
@@ -493,7 +435,6 @@
         </w:rPr>
         <w:t>-</w:t>
       </w:r>
-      <w:proofErr w:type="gramStart"/>
       <w:r>
         <w:rPr>
           <w:rFonts w:ascii="Times New Roman" w:hAnsi="Times New Roman" w:cs="Times New Roman"/>
@@ -502,7 +443,6 @@
         </w:rPr>
         <w:t>Z]*</w:t>
       </w:r>
-      <w:proofErr w:type="gramEnd"/>
       <w:r>
         <w:rPr>
           <w:rFonts w:ascii="Times New Roman" w:hAnsi="Times New Roman" w:cs="Times New Roman"/>
@@ -535,23 +475,13 @@
           <w:szCs w:val="32"/>
         </w:rPr>
       </w:pPr>
-      <w:proofErr w:type="gramStart"/>
-      <w:r>
-        <w:rPr>
-          <w:rFonts w:ascii="Times New Roman" w:hAnsi="Times New Roman" w:cs="Times New Roman"/>
-          <w:sz w:val="32"/>
-          <w:szCs w:val="32"/>
-        </w:rPr>
-        <w:t>“ followed</w:t>
-      </w:r>
-      <w:proofErr w:type="gramEnd"/>
-      <w:r>
-        <w:rPr>
-          <w:rFonts w:ascii="Times New Roman" w:hAnsi="Times New Roman" w:cs="Times New Roman"/>
-          <w:sz w:val="32"/>
-          <w:szCs w:val="32"/>
-        </w:rPr>
-        <w:t xml:space="preserve"> by</w:t>
+      <w:r>
+        <w:rPr>
+          <w:rFonts w:ascii="Times New Roman" w:hAnsi="Times New Roman" w:cs="Times New Roman"/>
+          <w:sz w:val="32"/>
+          <w:szCs w:val="32"/>
+        </w:rPr>
+        <w:t>“ followed by</w:t>
       </w:r>
     </w:p>
     <w:p>
@@ -591,25 +521,7 @@
           <w:sz w:val="32"/>
           <w:szCs w:val="32"/>
         </w:rPr>
-        <w:t>FLOAT_REGEX = "[+-</w:t>
-      </w:r>
-      <w:proofErr w:type="gramStart"/>
-      <w:r>
-        <w:rPr>
-          <w:rFonts w:ascii="Times New Roman" w:hAnsi="Times New Roman" w:cs="Times New Roman"/>
-          <w:sz w:val="32"/>
-          <w:szCs w:val="32"/>
-        </w:rPr>
-        <w:t>]?(</w:t>
-      </w:r>
-      <w:proofErr w:type="gramEnd"/>
-      <w:r>
-        <w:rPr>
-          <w:rFonts w:ascii="Times New Roman" w:hAnsi="Times New Roman" w:cs="Times New Roman"/>
-          <w:sz w:val="32"/>
-          <w:szCs w:val="32"/>
-        </w:rPr>
-        <w:t>[0-9]*[.])?[0-9]+"</w:t>
+        <w:t>FLOAT_REGEX = "[+-]?([0-9]*[.])?[0-9]+"</w:t>
       </w:r>
     </w:p>
     <w:p>
@@ -653,25 +565,7 @@
           <w:sz w:val="32"/>
           <w:szCs w:val="32"/>
         </w:rPr>
-        <w:t xml:space="preserve">0 or more 0-9 digits followed </w:t>
-      </w:r>
-      <w:proofErr w:type="gramStart"/>
-      <w:r>
-        <w:rPr>
-          <w:rFonts w:ascii="Times New Roman" w:hAnsi="Times New Roman" w:cs="Times New Roman"/>
-          <w:sz w:val="32"/>
-          <w:szCs w:val="32"/>
-        </w:rPr>
-        <w:t>by .</w:t>
-      </w:r>
-      <w:proofErr w:type="gramEnd"/>
-      <w:r>
-        <w:rPr>
-          <w:rFonts w:ascii="Times New Roman" w:hAnsi="Times New Roman" w:cs="Times New Roman"/>
-          <w:sz w:val="32"/>
-          <w:szCs w:val="32"/>
-        </w:rPr>
-        <w:t xml:space="preserve"> 0 or 1 times followed by</w:t>
+        <w:t>0 or more 0-9 digits followed by . 0 or 1 times followed by</w:t>
       </w:r>
     </w:p>
     <w:p>
@@ -874,6 +768,28 @@
     </w:p>
     <w:p>
       <w:pPr>
+        <w:pStyle w:val="ListParagraph"/>
+        <w:numPr>
+          <w:ilvl w:val="0"/>
+          <w:numId w:val="1"/>
+        </w:numPr>
+        <w:rPr>
+          <w:rFonts w:ascii="Times New Roman" w:hAnsi="Times New Roman" w:cs="Times New Roman"/>
+          <w:sz w:val="32"/>
+          <w:szCs w:val="32"/>
+        </w:rPr>
+      </w:pPr>
+      <w:r>
+        <w:rPr>
+          <w:rFonts w:ascii="Times New Roman" w:hAnsi="Times New Roman" w:cs="Times New Roman"/>
+          <w:sz w:val="32"/>
+          <w:szCs w:val="32"/>
+        </w:rPr>
+        <w:t>add - adds an entry to the list, or returns the position of already existing entry;</w:t>
+      </w:r>
+    </w:p>
+    <w:p>
+      <w:pPr>
         <w:rPr>
           <w:rFonts w:ascii="Times New Roman" w:hAnsi="Times New Roman" w:cs="Times New Roman"/>
           <w:sz w:val="32"/>
@@ -940,6 +856,28 @@
           <w:szCs w:val="32"/>
         </w:rPr>
         <w:t>Pair contains String (token) and Integer (position)</w:t>
+      </w:r>
+    </w:p>
+    <w:p>
+      <w:pPr>
+        <w:pStyle w:val="ListParagraph"/>
+        <w:numPr>
+          <w:ilvl w:val="0"/>
+          <w:numId w:val="1"/>
+        </w:numPr>
+        <w:rPr>
+          <w:rFonts w:ascii="Times New Roman" w:hAnsi="Times New Roman" w:cs="Times New Roman"/>
+          <w:sz w:val="32"/>
+          <w:szCs w:val="32"/>
+        </w:rPr>
+      </w:pPr>
+      <w:r>
+        <w:rPr>
+          <w:rFonts w:ascii="Times New Roman" w:hAnsi="Times New Roman" w:cs="Times New Roman"/>
+          <w:sz w:val="32"/>
+          <w:szCs w:val="32"/>
+        </w:rPr>
+        <w:t>genPIF – Adds a Pair of a String and an Integer to the list of entries</w:t>
       </w:r>
     </w:p>
     <w:p>
@@ -1492,6 +1430,7 @@
   <w:style w:type="character" w:default="1" w:styleId="DefaultParagraphFont">
     <w:name w:val="Default Paragraph Font"/>
     <w:uiPriority w:val="1"/>
+    <w:semiHidden/>
     <w:unhideWhenUsed/>
   </w:style>
   <w:style w:type="table" w:default="1" w:styleId="TableNormal">

</xml_diff>